<commit_message>
pasting tables works correctly
</commit_message>
<xml_diff>
--- a/template.docx
+++ b/template.docx
@@ -6,6 +6,7 @@
       <w:tblPr>
         <w:tblStyle w:val="Tabela-Siatka"/>
         <w:tblW w:w="0" w:type="auto"/>
+        <w:jc w:val="center"/>
         <w:tblLook w:val="04A0" w:firstRow="1" w:lastRow="0" w:firstColumn="1" w:lastColumn="0" w:noHBand="0" w:noVBand="1"/>
       </w:tblPr>
       <w:tblGrid>
@@ -17,49 +18,227 @@
         <w:gridCol w:w="1511"/>
       </w:tblGrid>
       <w:tr>
+        <w:trPr>
+          <w:cantSplit/>
+          <w:jc w:val="center"/>
+        </w:trPr>
         <w:tc>
           <w:tcPr>
             <w:tcW w:w="1510" w:type="dxa"/>
           </w:tcPr>
-          <w:p/>
+          <w:p>
+            <w:pPr>
+              <w:jc w:val="center"/>
+            </w:pPr>
+            <w:r>
+              <w:t>Od</w:t>
+            </w:r>
+          </w:p>
         </w:tc>
         <w:tc>
           <w:tcPr>
             <w:tcW w:w="1510" w:type="dxa"/>
           </w:tcPr>
-          <w:p/>
+          <w:p>
+            <w:pPr>
+              <w:jc w:val="center"/>
+            </w:pPr>
+            <w:r>
+              <w:t>Do</w:t>
+            </w:r>
+          </w:p>
         </w:tc>
         <w:tc>
           <w:tcPr>
             <w:tcW w:w="1510" w:type="dxa"/>
           </w:tcPr>
-          <w:p/>
+          <w:p>
+            <w:pPr>
+              <w:jc w:val="center"/>
+            </w:pPr>
+            <w:r>
+              <w:t>N</w:t>
+            </w:r>
+          </w:p>
         </w:tc>
         <w:tc>
           <w:tcPr>
             <w:tcW w:w="1510" w:type="dxa"/>
           </w:tcPr>
-          <w:p/>
+          <w:p>
+            <w:pPr>
+              <w:jc w:val="center"/>
+              <w:rPr>
+                <w:bCs/>
+              </w:rPr>
+            </w:pPr>
+            <w:proofErr w:type="spellStart"/>
+            <w:r>
+              <w:rPr>
+                <w:bCs/>
+              </w:rPr>
+              <w:t>εm</w:t>
+            </w:r>
+            <w:proofErr w:type="spellEnd"/>
+          </w:p>
         </w:tc>
         <w:tc>
           <w:tcPr>
             <w:tcW w:w="1511" w:type="dxa"/>
           </w:tcPr>
-          <w:p/>
+          <w:p>
+            <w:pPr>
+              <w:jc w:val="center"/>
+              <w:rPr>
+                <w:bCs/>
+              </w:rPr>
+            </w:pPr>
+            <w:proofErr w:type="spellStart"/>
+            <w:r>
+              <w:rPr>
+                <w:bCs/>
+              </w:rPr>
+              <w:t>εf</w:t>
+            </w:r>
+            <w:proofErr w:type="spellEnd"/>
+          </w:p>
         </w:tc>
         <w:tc>
           <w:tcPr>
             <w:tcW w:w="1511" w:type="dxa"/>
           </w:tcPr>
-          <w:p/>
+          <w:p>
+            <w:pPr>
+              <w:jc w:val="center"/>
+            </w:pPr>
+            <w:r>
+              <w:t>d</w:t>
+            </w:r>
+          </w:p>
         </w:tc>
       </w:tr>
     </w:tbl>
+    <w:p/>
     <w:p/>
     <w:tbl>
       <w:tblPr>
         <w:tblStyle w:val="Tabela-Siatka"/>
         <w:tblW w:w="0" w:type="auto"/>
+        <w:tblLook w:val="04A0" w:firstRow="1" w:lastRow="0" w:firstColumn="1" w:lastColumn="0" w:noHBand="0" w:noVBand="1"/>
+      </w:tblPr>
+      <w:tblGrid>
+        <w:gridCol w:w="1295"/>
+        <w:gridCol w:w="1294"/>
+        <w:gridCol w:w="1294"/>
+        <w:gridCol w:w="1294"/>
+        <w:gridCol w:w="1295"/>
+        <w:gridCol w:w="1295"/>
+        <w:gridCol w:w="1295"/>
+      </w:tblGrid>
+      <w:tr>
+        <w:trPr>
+          <w:cantSplit/>
+        </w:trPr>
+        <w:tc>
+          <w:tcPr>
+            <w:tcW w:w="1295" w:type="dxa"/>
+          </w:tcPr>
+          <w:p>
+            <w:pPr>
+              <w:jc w:val="center"/>
+            </w:pPr>
+            <w:r>
+              <w:t>Od</w:t>
+            </w:r>
+          </w:p>
+        </w:tc>
+        <w:tc>
+          <w:tcPr>
+            <w:tcW w:w="1294" w:type="dxa"/>
+          </w:tcPr>
+          <w:p>
+            <w:pPr>
+              <w:jc w:val="center"/>
+            </w:pPr>
+            <w:r>
+              <w:t>Do</w:t>
+            </w:r>
+          </w:p>
+        </w:tc>
+        <w:tc>
+          <w:tcPr>
+            <w:tcW w:w="1294" w:type="dxa"/>
+          </w:tcPr>
+          <w:p>
+            <w:pPr>
+              <w:jc w:val="center"/>
+            </w:pPr>
+            <w:r>
+              <w:t>Nid</w:t>
+            </w:r>
+          </w:p>
+        </w:tc>
+        <w:tc>
+          <w:tcPr>
+            <w:tcW w:w="1294" w:type="dxa"/>
+          </w:tcPr>
+          <w:p>
+            <w:pPr>
+              <w:jc w:val="center"/>
+            </w:pPr>
+            <w:r>
+              <w:t>Kok</w:t>
+            </w:r>
+          </w:p>
+        </w:tc>
+        <w:tc>
+          <w:tcPr>
+            <w:tcW w:w="1295" w:type="dxa"/>
+          </w:tcPr>
+          <w:p>
+            <w:pPr>
+              <w:jc w:val="center"/>
+            </w:pPr>
+            <w:r>
+              <w:t>Nok</w:t>
+            </w:r>
+          </w:p>
+        </w:tc>
+        <w:tc>
+          <w:tcPr>
+            <w:tcW w:w="1295" w:type="dxa"/>
+          </w:tcPr>
+          <w:p>
+            <w:pPr>
+              <w:jc w:val="center"/>
+            </w:pPr>
+            <w:r>
+              <w:t>Odrzucone</w:t>
+            </w:r>
+          </w:p>
+        </w:tc>
+        <w:tc>
+          <w:tcPr>
+            <w:tcW w:w="1295" w:type="dxa"/>
+          </w:tcPr>
+          <w:p>
+            <w:pPr>
+              <w:jc w:val="center"/>
+            </w:pPr>
+            <w:r>
+              <w:t>r</w:t>
+            </w:r>
+          </w:p>
+        </w:tc>
+      </w:tr>
+    </w:tbl>
+    <w:p/>
+    <w:p/>
+    <w:tbl>
+      <w:tblPr>
+        <w:tblStyle w:val="Tabela-Siatka"/>
+        <w:tblW w:w="0" w:type="auto"/>
+        <w:jc w:val="center"/>
         <w:tblLook w:val="04A0" w:firstRow="1" w:lastRow="0" w:firstColumn="1" w:lastColumn="0" w:noHBand="0" w:noVBand="1"/>
       </w:tblPr>
       <w:tblGrid>
@@ -71,49 +250,227 @@
         <w:gridCol w:w="1511"/>
       </w:tblGrid>
       <w:tr>
+        <w:trPr>
+          <w:cantSplit/>
+          <w:jc w:val="center"/>
+        </w:trPr>
         <w:tc>
           <w:tcPr>
             <w:tcW w:w="1510" w:type="dxa"/>
           </w:tcPr>
-          <w:p/>
+          <w:p>
+            <w:pPr>
+              <w:jc w:val="center"/>
+            </w:pPr>
+            <w:r>
+              <w:t>Od</w:t>
+            </w:r>
+          </w:p>
         </w:tc>
         <w:tc>
           <w:tcPr>
             <w:tcW w:w="1510" w:type="dxa"/>
           </w:tcPr>
-          <w:p/>
+          <w:p>
+            <w:pPr>
+              <w:jc w:val="center"/>
+            </w:pPr>
+            <w:r>
+              <w:t>Do</w:t>
+            </w:r>
+          </w:p>
         </w:tc>
         <w:tc>
           <w:tcPr>
             <w:tcW w:w="1510" w:type="dxa"/>
           </w:tcPr>
-          <w:p/>
+          <w:p>
+            <w:pPr>
+              <w:jc w:val="center"/>
+            </w:pPr>
+            <w:r>
+              <w:t>N</w:t>
+            </w:r>
+          </w:p>
         </w:tc>
         <w:tc>
           <w:tcPr>
             <w:tcW w:w="1510" w:type="dxa"/>
           </w:tcPr>
-          <w:p/>
+          <w:p>
+            <w:pPr>
+              <w:jc w:val="center"/>
+              <w:rPr>
+                <w:bCs/>
+              </w:rPr>
+            </w:pPr>
+            <w:proofErr w:type="spellStart"/>
+            <w:r>
+              <w:rPr>
+                <w:bCs/>
+              </w:rPr>
+              <w:t>εm</w:t>
+            </w:r>
+            <w:proofErr w:type="spellEnd"/>
+          </w:p>
         </w:tc>
         <w:tc>
           <w:tcPr>
             <w:tcW w:w="1511" w:type="dxa"/>
           </w:tcPr>
-          <w:p/>
+          <w:p>
+            <w:pPr>
+              <w:jc w:val="center"/>
+              <w:rPr>
+                <w:bCs/>
+              </w:rPr>
+            </w:pPr>
+            <w:proofErr w:type="spellStart"/>
+            <w:r>
+              <w:rPr>
+                <w:bCs/>
+              </w:rPr>
+              <w:t>εf</w:t>
+            </w:r>
+            <w:proofErr w:type="spellEnd"/>
+          </w:p>
         </w:tc>
         <w:tc>
           <w:tcPr>
             <w:tcW w:w="1511" w:type="dxa"/>
           </w:tcPr>
-          <w:p/>
+          <w:p>
+            <w:pPr>
+              <w:jc w:val="center"/>
+            </w:pPr>
+            <w:r>
+              <w:t>d</w:t>
+            </w:r>
+          </w:p>
         </w:tc>
       </w:tr>
     </w:tbl>
+    <w:p/>
     <w:p/>
     <w:tbl>
       <w:tblPr>
         <w:tblStyle w:val="Tabela-Siatka"/>
         <w:tblW w:w="0" w:type="auto"/>
+        <w:tblLook w:val="04A0" w:firstRow="1" w:lastRow="0" w:firstColumn="1" w:lastColumn="0" w:noHBand="0" w:noVBand="1"/>
+      </w:tblPr>
+      <w:tblGrid>
+        <w:gridCol w:w="1295"/>
+        <w:gridCol w:w="1294"/>
+        <w:gridCol w:w="1294"/>
+        <w:gridCol w:w="1294"/>
+        <w:gridCol w:w="1295"/>
+        <w:gridCol w:w="1295"/>
+        <w:gridCol w:w="1295"/>
+      </w:tblGrid>
+      <w:tr>
+        <w:trPr>
+          <w:cantSplit/>
+        </w:trPr>
+        <w:tc>
+          <w:tcPr>
+            <w:tcW w:w="1295" w:type="dxa"/>
+          </w:tcPr>
+          <w:p>
+            <w:pPr>
+              <w:jc w:val="center"/>
+            </w:pPr>
+            <w:r>
+              <w:t>Od</w:t>
+            </w:r>
+          </w:p>
+        </w:tc>
+        <w:tc>
+          <w:tcPr>
+            <w:tcW w:w="1294" w:type="dxa"/>
+          </w:tcPr>
+          <w:p>
+            <w:pPr>
+              <w:jc w:val="center"/>
+            </w:pPr>
+            <w:r>
+              <w:t>Do</w:t>
+            </w:r>
+          </w:p>
+        </w:tc>
+        <w:tc>
+          <w:tcPr>
+            <w:tcW w:w="1294" w:type="dxa"/>
+          </w:tcPr>
+          <w:p>
+            <w:pPr>
+              <w:jc w:val="center"/>
+            </w:pPr>
+            <w:r>
+              <w:t>Nid</w:t>
+            </w:r>
+          </w:p>
+        </w:tc>
+        <w:tc>
+          <w:tcPr>
+            <w:tcW w:w="1294" w:type="dxa"/>
+          </w:tcPr>
+          <w:p>
+            <w:pPr>
+              <w:jc w:val="center"/>
+            </w:pPr>
+            <w:r>
+              <w:t>Kok</w:t>
+            </w:r>
+          </w:p>
+        </w:tc>
+        <w:tc>
+          <w:tcPr>
+            <w:tcW w:w="1295" w:type="dxa"/>
+          </w:tcPr>
+          <w:p>
+            <w:pPr>
+              <w:jc w:val="center"/>
+            </w:pPr>
+            <w:r>
+              <w:t>Nok</w:t>
+            </w:r>
+          </w:p>
+        </w:tc>
+        <w:tc>
+          <w:tcPr>
+            <w:tcW w:w="1295" w:type="dxa"/>
+          </w:tcPr>
+          <w:p>
+            <w:pPr>
+              <w:jc w:val="center"/>
+            </w:pPr>
+            <w:r>
+              <w:t>Odrzucone</w:t>
+            </w:r>
+          </w:p>
+        </w:tc>
+        <w:tc>
+          <w:tcPr>
+            <w:tcW w:w="1295" w:type="dxa"/>
+          </w:tcPr>
+          <w:p>
+            <w:pPr>
+              <w:jc w:val="center"/>
+            </w:pPr>
+            <w:r>
+              <w:t>r</w:t>
+            </w:r>
+          </w:p>
+        </w:tc>
+      </w:tr>
+    </w:tbl>
+    <w:p/>
+    <w:p/>
+    <w:tbl>
+      <w:tblPr>
+        <w:tblStyle w:val="Tabela-Siatka"/>
+        <w:tblW w:w="0" w:type="auto"/>
+        <w:jc w:val="center"/>
         <w:tblLook w:val="04A0" w:firstRow="1" w:lastRow="0" w:firstColumn="1" w:lastColumn="0" w:noHBand="0" w:noVBand="1"/>
       </w:tblPr>
       <w:tblGrid>
@@ -125,44 +482,107 @@
         <w:gridCol w:w="1511"/>
       </w:tblGrid>
       <w:tr>
+        <w:trPr>
+          <w:cantSplit/>
+          <w:jc w:val="center"/>
+        </w:trPr>
         <w:tc>
           <w:tcPr>
             <w:tcW w:w="1510" w:type="dxa"/>
           </w:tcPr>
-          <w:p/>
+          <w:p>
+            <w:pPr>
+              <w:jc w:val="center"/>
+            </w:pPr>
+            <w:r>
+              <w:t>Od</w:t>
+            </w:r>
+          </w:p>
         </w:tc>
         <w:tc>
           <w:tcPr>
             <w:tcW w:w="1510" w:type="dxa"/>
           </w:tcPr>
-          <w:p/>
+          <w:p>
+            <w:pPr>
+              <w:jc w:val="center"/>
+            </w:pPr>
+            <w:r>
+              <w:t>Do</w:t>
+            </w:r>
+          </w:p>
         </w:tc>
         <w:tc>
           <w:tcPr>
             <w:tcW w:w="1510" w:type="dxa"/>
           </w:tcPr>
-          <w:p/>
+          <w:p>
+            <w:pPr>
+              <w:jc w:val="center"/>
+            </w:pPr>
+            <w:r>
+              <w:t>N</w:t>
+            </w:r>
+          </w:p>
         </w:tc>
         <w:tc>
           <w:tcPr>
             <w:tcW w:w="1510" w:type="dxa"/>
           </w:tcPr>
-          <w:p/>
+          <w:p>
+            <w:pPr>
+              <w:jc w:val="center"/>
+              <w:rPr>
+                <w:bCs/>
+              </w:rPr>
+            </w:pPr>
+            <w:proofErr w:type="spellStart"/>
+            <w:r>
+              <w:rPr>
+                <w:bCs/>
+              </w:rPr>
+              <w:t>εm</w:t>
+            </w:r>
+            <w:proofErr w:type="spellEnd"/>
+          </w:p>
         </w:tc>
         <w:tc>
           <w:tcPr>
             <w:tcW w:w="1511" w:type="dxa"/>
           </w:tcPr>
-          <w:p/>
+          <w:p>
+            <w:pPr>
+              <w:jc w:val="center"/>
+              <w:rPr>
+                <w:bCs/>
+              </w:rPr>
+            </w:pPr>
+            <w:proofErr w:type="spellStart"/>
+            <w:r>
+              <w:rPr>
+                <w:bCs/>
+              </w:rPr>
+              <w:t>εf</w:t>
+            </w:r>
+            <w:proofErr w:type="spellEnd"/>
+          </w:p>
         </w:tc>
         <w:tc>
           <w:tcPr>
             <w:tcW w:w="1511" w:type="dxa"/>
           </w:tcPr>
-          <w:p/>
+          <w:p>
+            <w:pPr>
+              <w:jc w:val="center"/>
+            </w:pPr>
+            <w:r>
+              <w:t>d</w:t>
+            </w:r>
+          </w:p>
         </w:tc>
       </w:tr>
     </w:tbl>
+    <w:p/>
     <w:p/>
     <w:tbl>
       <w:tblPr>
@@ -171,161 +591,111 @@
         <w:tblLook w:val="04A0" w:firstRow="1" w:lastRow="0" w:firstColumn="1" w:lastColumn="0" w:noHBand="0" w:noVBand="1"/>
       </w:tblPr>
       <w:tblGrid>
-        <w:gridCol w:w="1510"/>
-        <w:gridCol w:w="1510"/>
-        <w:gridCol w:w="1510"/>
-        <w:gridCol w:w="1510"/>
-        <w:gridCol w:w="1511"/>
-        <w:gridCol w:w="1511"/>
+        <w:gridCol w:w="1295"/>
+        <w:gridCol w:w="1294"/>
+        <w:gridCol w:w="1294"/>
+        <w:gridCol w:w="1294"/>
+        <w:gridCol w:w="1295"/>
+        <w:gridCol w:w="1295"/>
+        <w:gridCol w:w="1295"/>
       </w:tblGrid>
       <w:tr>
-        <w:tc>
-          <w:tcPr>
-            <w:tcW w:w="1510" w:type="dxa"/>
-          </w:tcPr>
-          <w:p/>
-        </w:tc>
-        <w:tc>
-          <w:tcPr>
-            <w:tcW w:w="1510" w:type="dxa"/>
-          </w:tcPr>
-          <w:p/>
-        </w:tc>
-        <w:tc>
-          <w:tcPr>
-            <w:tcW w:w="1510" w:type="dxa"/>
-          </w:tcPr>
-          <w:p/>
-        </w:tc>
-        <w:tc>
-          <w:tcPr>
-            <w:tcW w:w="1510" w:type="dxa"/>
-          </w:tcPr>
-          <w:p/>
-        </w:tc>
-        <w:tc>
-          <w:tcPr>
-            <w:tcW w:w="1511" w:type="dxa"/>
-          </w:tcPr>
-          <w:p/>
-        </w:tc>
-        <w:tc>
-          <w:tcPr>
-            <w:tcW w:w="1511" w:type="dxa"/>
-          </w:tcPr>
-          <w:p/>
+        <w:trPr>
+          <w:cantSplit/>
+        </w:trPr>
+        <w:tc>
+          <w:tcPr>
+            <w:tcW w:w="1295" w:type="dxa"/>
+          </w:tcPr>
+          <w:p>
+            <w:pPr>
+              <w:jc w:val="center"/>
+            </w:pPr>
+            <w:r>
+              <w:t>Od</w:t>
+            </w:r>
+          </w:p>
+        </w:tc>
+        <w:tc>
+          <w:tcPr>
+            <w:tcW w:w="1294" w:type="dxa"/>
+          </w:tcPr>
+          <w:p>
+            <w:pPr>
+              <w:jc w:val="center"/>
+            </w:pPr>
+            <w:r>
+              <w:t>Do</w:t>
+            </w:r>
+          </w:p>
+        </w:tc>
+        <w:tc>
+          <w:tcPr>
+            <w:tcW w:w="1294" w:type="dxa"/>
+          </w:tcPr>
+          <w:p>
+            <w:pPr>
+              <w:jc w:val="center"/>
+            </w:pPr>
+            <w:r>
+              <w:t>Nid</w:t>
+            </w:r>
+          </w:p>
+        </w:tc>
+        <w:tc>
+          <w:tcPr>
+            <w:tcW w:w="1294" w:type="dxa"/>
+          </w:tcPr>
+          <w:p>
+            <w:pPr>
+              <w:jc w:val="center"/>
+            </w:pPr>
+            <w:r>
+              <w:t>Kok</w:t>
+            </w:r>
+          </w:p>
+        </w:tc>
+        <w:tc>
+          <w:tcPr>
+            <w:tcW w:w="1295" w:type="dxa"/>
+          </w:tcPr>
+          <w:p>
+            <w:pPr>
+              <w:jc w:val="center"/>
+            </w:pPr>
+            <w:r>
+              <w:t>Nok</w:t>
+            </w:r>
+          </w:p>
+        </w:tc>
+        <w:tc>
+          <w:tcPr>
+            <w:tcW w:w="1295" w:type="dxa"/>
+          </w:tcPr>
+          <w:p>
+            <w:pPr>
+              <w:jc w:val="center"/>
+            </w:pPr>
+            <w:r>
+              <w:t>Odrzucone</w:t>
+            </w:r>
+          </w:p>
+        </w:tc>
+        <w:tc>
+          <w:tcPr>
+            <w:tcW w:w="1295" w:type="dxa"/>
+          </w:tcPr>
+          <w:p>
+            <w:pPr>
+              <w:jc w:val="center"/>
+            </w:pPr>
+            <w:r>
+              <w:t>r</w:t>
+            </w:r>
+          </w:p>
         </w:tc>
       </w:tr>
     </w:tbl>
-    <w:p/>
-    <w:tbl>
-      <w:tblPr>
-        <w:tblStyle w:val="Tabela-Siatka"/>
-        <w:tblW w:w="0" w:type="auto"/>
-        <w:tblLook w:val="04A0" w:firstRow="1" w:lastRow="0" w:firstColumn="1" w:lastColumn="0" w:noHBand="0" w:noVBand="1"/>
-      </w:tblPr>
-      <w:tblGrid>
-        <w:gridCol w:w="1510"/>
-        <w:gridCol w:w="1510"/>
-        <w:gridCol w:w="1510"/>
-        <w:gridCol w:w="1510"/>
-        <w:gridCol w:w="1511"/>
-        <w:gridCol w:w="1511"/>
-      </w:tblGrid>
-      <w:tr>
-        <w:tc>
-          <w:tcPr>
-            <w:tcW w:w="1510" w:type="dxa"/>
-          </w:tcPr>
-          <w:p/>
-        </w:tc>
-        <w:tc>
-          <w:tcPr>
-            <w:tcW w:w="1510" w:type="dxa"/>
-          </w:tcPr>
-          <w:p/>
-        </w:tc>
-        <w:tc>
-          <w:tcPr>
-            <w:tcW w:w="1510" w:type="dxa"/>
-          </w:tcPr>
-          <w:p/>
-        </w:tc>
-        <w:tc>
-          <w:tcPr>
-            <w:tcW w:w="1510" w:type="dxa"/>
-          </w:tcPr>
-          <w:p/>
-        </w:tc>
-        <w:tc>
-          <w:tcPr>
-            <w:tcW w:w="1511" w:type="dxa"/>
-          </w:tcPr>
-          <w:p/>
-        </w:tc>
-        <w:tc>
-          <w:tcPr>
-            <w:tcW w:w="1511" w:type="dxa"/>
-          </w:tcPr>
-          <w:p/>
-        </w:tc>
-      </w:tr>
-    </w:tbl>
-    <w:p/>
-    <w:tbl>
-      <w:tblPr>
-        <w:tblStyle w:val="Tabela-Siatka"/>
-        <w:tblW w:w="0" w:type="auto"/>
-        <w:tblLook w:val="04A0" w:firstRow="1" w:lastRow="0" w:firstColumn="1" w:lastColumn="0" w:noHBand="0" w:noVBand="1"/>
-      </w:tblPr>
-      <w:tblGrid>
-        <w:gridCol w:w="1510"/>
-        <w:gridCol w:w="1510"/>
-        <w:gridCol w:w="1510"/>
-        <w:gridCol w:w="1510"/>
-        <w:gridCol w:w="1511"/>
-        <w:gridCol w:w="1511"/>
-      </w:tblGrid>
-      <w:tr>
-        <w:tc>
-          <w:tcPr>
-            <w:tcW w:w="1510" w:type="dxa"/>
-          </w:tcPr>
-          <w:p/>
-        </w:tc>
-        <w:tc>
-          <w:tcPr>
-            <w:tcW w:w="1510" w:type="dxa"/>
-          </w:tcPr>
-          <w:p/>
-        </w:tc>
-        <w:tc>
-          <w:tcPr>
-            <w:tcW w:w="1510" w:type="dxa"/>
-          </w:tcPr>
-          <w:p/>
-        </w:tc>
-        <w:tc>
-          <w:tcPr>
-            <w:tcW w:w="1510" w:type="dxa"/>
-          </w:tcPr>
-          <w:p/>
-        </w:tc>
-        <w:tc>
-          <w:tcPr>
-            <w:tcW w:w="1511" w:type="dxa"/>
-          </w:tcPr>
-          <w:p/>
-        </w:tc>
-        <w:tc>
-          <w:tcPr>
-            <w:tcW w:w="1511" w:type="dxa"/>
-          </w:tcPr>
-          <w:p/>
-        </w:tc>
-      </w:tr>
-    </w:tbl>
-    <w:p/>
     <w:p/>
     <w:sectPr>
       <w:pgSz w:w="11906" w:h="16838"/>

</xml_diff>

<commit_message>
added 2 more tables
</commit_message>
<xml_diff>
--- a/template.docx
+++ b/template.docx
@@ -691,6 +691,322 @@
             </w:pPr>
             <w:r>
               <w:t>r</w:t>
+            </w:r>
+          </w:p>
+        </w:tc>
+      </w:tr>
+    </w:tbl>
+    <w:p/>
+    <w:p/>
+    <w:tbl>
+      <w:tblPr>
+        <w:tblW w:w="7111" w:type="dxa"/>
+        <w:jc w:val="center"/>
+        <w:tblCellMar>
+          <w:left w:w="25" w:type="dxa"/>
+          <w:right w:w="70" w:type="dxa"/>
+        </w:tblCellMar>
+        <w:tblLook w:val="04A0" w:firstRow="1" w:lastRow="0" w:firstColumn="1" w:lastColumn="0" w:noHBand="0" w:noVBand="1"/>
+      </w:tblPr>
+      <w:tblGrid>
+        <w:gridCol w:w="1992"/>
+        <w:gridCol w:w="1701"/>
+        <w:gridCol w:w="1708"/>
+        <w:gridCol w:w="1710"/>
+      </w:tblGrid>
+      <w:tr>
+        <w:trPr>
+          <w:trHeight w:val="300"/>
+          <w:jc w:val="center"/>
+        </w:trPr>
+        <w:tc>
+          <w:tcPr>
+            <w:tcW w:w="1991" w:type="dxa"/>
+            <w:tcBorders>
+              <w:top w:val="single" w:sz="8" w:space="0" w:color="00000A"/>
+              <w:left w:val="single" w:sz="4" w:space="0" w:color="00000A"/>
+              <w:bottom w:val="single" w:sz="4" w:space="0" w:color="00000A"/>
+              <w:right w:val="single" w:sz="4" w:space="0" w:color="00000A"/>
+            </w:tcBorders>
+            <w:vAlign w:val="bottom"/>
+            <w:hideMark/>
+          </w:tcPr>
+          <w:p>
+            <w:pPr>
+              <w:jc w:val="center"/>
+            </w:pPr>
+            <w:r>
+              <w:rPr>
+                <w:b/>
+                <w:color w:val="000000"/>
+              </w:rPr>
+              <w:t>N</w:t>
+            </w:r>
+          </w:p>
+        </w:tc>
+        <w:tc>
+          <w:tcPr>
+            <w:tcW w:w="1701" w:type="dxa"/>
+            <w:tcBorders>
+              <w:top w:val="single" w:sz="8" w:space="0" w:color="00000A"/>
+              <w:left w:val="single" w:sz="4" w:space="0" w:color="00000A"/>
+              <w:bottom w:val="single" w:sz="4" w:space="0" w:color="00000A"/>
+              <w:right w:val="single" w:sz="4" w:space="0" w:color="00000A"/>
+            </w:tcBorders>
+            <w:vAlign w:val="bottom"/>
+            <w:hideMark/>
+          </w:tcPr>
+          <w:p>
+            <w:pPr>
+              <w:jc w:val="center"/>
+            </w:pPr>
+            <w:proofErr w:type="spellStart"/>
+            <w:r>
+              <w:rPr>
+                <w:rFonts w:cs="Arial"/>
+                <w:b/>
+                <w:color w:val="000000"/>
+              </w:rPr>
+              <w:t>ε</w:t>
+            </w:r>
+            <w:r>
+              <w:rPr>
+                <w:b/>
+                <w:color w:val="000000"/>
+              </w:rPr>
+              <w:t>m</w:t>
+            </w:r>
+            <w:proofErr w:type="spellEnd"/>
+          </w:p>
+        </w:tc>
+        <w:tc>
+          <w:tcPr>
+            <w:tcW w:w="1708" w:type="dxa"/>
+            <w:tcBorders>
+              <w:top w:val="single" w:sz="8" w:space="0" w:color="00000A"/>
+              <w:left w:val="single" w:sz="8" w:space="0" w:color="00000A"/>
+              <w:bottom w:val="single" w:sz="4" w:space="0" w:color="00000A"/>
+              <w:right w:val="single" w:sz="8" w:space="0" w:color="00000A"/>
+            </w:tcBorders>
+            <w:tcMar>
+              <w:top w:w="0" w:type="dxa"/>
+              <w:left w:w="0" w:type="dxa"/>
+              <w:bottom w:w="0" w:type="dxa"/>
+              <w:right w:w="70" w:type="dxa"/>
+            </w:tcMar>
+            <w:vAlign w:val="bottom"/>
+            <w:hideMark/>
+          </w:tcPr>
+          <w:p>
+            <w:pPr>
+              <w:jc w:val="center"/>
+            </w:pPr>
+            <w:proofErr w:type="spellStart"/>
+            <w:r>
+              <w:rPr>
+                <w:rFonts w:cs="Arial"/>
+                <w:b/>
+                <w:color w:val="000000"/>
+              </w:rPr>
+              <w:t>ε</w:t>
+            </w:r>
+            <w:r>
+              <w:rPr>
+                <w:b/>
+                <w:color w:val="000000"/>
+              </w:rPr>
+              <w:t>f</w:t>
+            </w:r>
+            <w:proofErr w:type="spellEnd"/>
+          </w:p>
+        </w:tc>
+        <w:tc>
+          <w:tcPr>
+            <w:tcW w:w="1710" w:type="dxa"/>
+            <w:tcBorders>
+              <w:top w:val="single" w:sz="8" w:space="0" w:color="00000A"/>
+              <w:left w:val="single" w:sz="8" w:space="0" w:color="00000A"/>
+              <w:bottom w:val="single" w:sz="4" w:space="0" w:color="00000A"/>
+              <w:right w:val="single" w:sz="8" w:space="0" w:color="00000A"/>
+            </w:tcBorders>
+            <w:tcMar>
+              <w:top w:w="0" w:type="dxa"/>
+              <w:left w:w="70" w:type="dxa"/>
+              <w:bottom w:w="0" w:type="dxa"/>
+              <w:right w:w="70" w:type="dxa"/>
+            </w:tcMar>
+            <w:hideMark/>
+          </w:tcPr>
+          <w:p>
+            <w:pPr>
+              <w:jc w:val="center"/>
+              <w:rPr>
+                <w:b/>
+                <w:color w:val="000000"/>
+              </w:rPr>
+            </w:pPr>
+            <w:r>
+              <w:rPr>
+                <w:b/>
+                <w:color w:val="000000"/>
+              </w:rPr>
+              <w:t>d*100%</w:t>
+            </w:r>
+          </w:p>
+        </w:tc>
+      </w:tr>
+    </w:tbl>
+    <w:p/>
+    <w:p/>
+    <w:tbl>
+      <w:tblPr>
+        <w:tblW w:w="7111" w:type="dxa"/>
+        <w:jc w:val="center"/>
+        <w:tblCellMar>
+          <w:left w:w="25" w:type="dxa"/>
+          <w:right w:w="70" w:type="dxa"/>
+        </w:tblCellMar>
+        <w:tblLook w:val="04A0" w:firstRow="1" w:lastRow="0" w:firstColumn="1" w:lastColumn="0" w:noHBand="0" w:noVBand="1"/>
+      </w:tblPr>
+      <w:tblGrid>
+        <w:gridCol w:w="1992"/>
+        <w:gridCol w:w="1701"/>
+        <w:gridCol w:w="1708"/>
+        <w:gridCol w:w="1710"/>
+      </w:tblGrid>
+      <w:tr>
+        <w:trPr>
+          <w:trHeight w:val="300"/>
+          <w:jc w:val="center"/>
+        </w:trPr>
+        <w:tc>
+          <w:tcPr>
+            <w:tcW w:w="1991" w:type="dxa"/>
+            <w:tcBorders>
+              <w:top w:val="single" w:sz="8" w:space="0" w:color="00000A"/>
+              <w:left w:val="single" w:sz="4" w:space="0" w:color="00000A"/>
+              <w:bottom w:val="single" w:sz="4" w:space="0" w:color="00000A"/>
+              <w:right w:val="single" w:sz="4" w:space="0" w:color="00000A"/>
+            </w:tcBorders>
+            <w:vAlign w:val="bottom"/>
+            <w:hideMark/>
+          </w:tcPr>
+          <w:p>
+            <w:pPr>
+              <w:jc w:val="center"/>
+            </w:pPr>
+            <w:r>
+              <w:rPr>
+                <w:b/>
+                <w:color w:val="000000"/>
+              </w:rPr>
+              <w:t>N</w:t>
+            </w:r>
+            <w:r>
+              <w:rPr>
+                <w:b/>
+                <w:color w:val="000000"/>
+                <w:vertAlign w:val="subscript"/>
+              </w:rPr>
+              <w:t>ID</w:t>
+            </w:r>
+          </w:p>
+        </w:tc>
+        <w:tc>
+          <w:tcPr>
+            <w:tcW w:w="1701" w:type="dxa"/>
+            <w:tcBorders>
+              <w:top w:val="single" w:sz="8" w:space="0" w:color="00000A"/>
+              <w:left w:val="single" w:sz="4" w:space="0" w:color="00000A"/>
+              <w:bottom w:val="single" w:sz="4" w:space="0" w:color="00000A"/>
+              <w:right w:val="single" w:sz="4" w:space="0" w:color="00000A"/>
+            </w:tcBorders>
+            <w:vAlign w:val="bottom"/>
+            <w:hideMark/>
+          </w:tcPr>
+          <w:p>
+            <w:pPr>
+              <w:jc w:val="center"/>
+            </w:pPr>
+            <w:r>
+              <w:rPr>
+                <w:b/>
+                <w:color w:val="000000"/>
+              </w:rPr>
+              <w:t>K</w:t>
+            </w:r>
+            <w:r>
+              <w:rPr>
+                <w:b/>
+                <w:color w:val="000000"/>
+                <w:vertAlign w:val="subscript"/>
+              </w:rPr>
+              <w:t>OK</w:t>
+            </w:r>
+          </w:p>
+        </w:tc>
+        <w:tc>
+          <w:tcPr>
+            <w:tcW w:w="1708" w:type="dxa"/>
+            <w:tcBorders>
+              <w:top w:val="single" w:sz="8" w:space="0" w:color="00000A"/>
+              <w:left w:val="single" w:sz="8" w:space="0" w:color="00000A"/>
+              <w:bottom w:val="single" w:sz="4" w:space="0" w:color="00000A"/>
+              <w:right w:val="single" w:sz="8" w:space="0" w:color="00000A"/>
+            </w:tcBorders>
+            <w:tcMar>
+              <w:top w:w="0" w:type="dxa"/>
+              <w:left w:w="0" w:type="dxa"/>
+              <w:bottom w:w="0" w:type="dxa"/>
+              <w:right w:w="70" w:type="dxa"/>
+            </w:tcMar>
+            <w:vAlign w:val="bottom"/>
+            <w:hideMark/>
+          </w:tcPr>
+          <w:p>
+            <w:pPr>
+              <w:jc w:val="center"/>
+            </w:pPr>
+            <w:r>
+              <w:rPr>
+                <w:b/>
+                <w:color w:val="000000"/>
+              </w:rPr>
+              <w:t>r*100%</w:t>
+            </w:r>
+          </w:p>
+        </w:tc>
+        <w:tc>
+          <w:tcPr>
+            <w:tcW w:w="1710" w:type="dxa"/>
+            <w:tcBorders>
+              <w:top w:val="single" w:sz="8" w:space="0" w:color="00000A"/>
+              <w:left w:val="single" w:sz="8" w:space="0" w:color="00000A"/>
+              <w:bottom w:val="single" w:sz="4" w:space="0" w:color="00000A"/>
+              <w:right w:val="single" w:sz="8" w:space="0" w:color="00000A"/>
+            </w:tcBorders>
+            <w:tcMar>
+              <w:top w:w="0" w:type="dxa"/>
+              <w:left w:w="70" w:type="dxa"/>
+              <w:bottom w:w="0" w:type="dxa"/>
+              <w:right w:w="70" w:type="dxa"/>
+            </w:tcMar>
+            <w:hideMark/>
+          </w:tcPr>
+          <w:p>
+            <w:pPr>
+              <w:jc w:val="center"/>
+              <w:rPr>
+                <w:b/>
+                <w:color w:val="000000"/>
+              </w:rPr>
+            </w:pPr>
+            <w:r>
+              <w:rPr>
+                <w:b/>
+                <w:color w:val="000000"/>
+              </w:rPr>
+              <w:t>Odrzucono</w:t>
             </w:r>
           </w:p>
         </w:tc>

</xml_diff>

<commit_message>
ready for making templates
</commit_message>
<xml_diff>
--- a/template.docx
+++ b/template.docx
@@ -756,6 +756,7 @@
       </w:tblGrid>
       <w:tr>
         <w:trPr>
+          <w:trHeight w:val="330" w:hRule="atLeast"/>
           <w:cantSplit w:val="true"/>
         </w:trPr>
         <w:tc>
@@ -1498,15 +1499,6 @@
         <w:rPr/>
       </w:r>
     </w:p>
-    <w:p>
-      <w:pPr>
-        <w:pStyle w:val="Table2"/>
-        <w:rPr/>
-      </w:pPr>
-      <w:r>
-        <w:rPr/>
-      </w:r>
-    </w:p>
     <w:tbl>
       <w:tblPr>
         <w:tblW w:w="7109" w:type="dxa"/>
@@ -1514,10 +1506,10 @@
         <w:tblInd w:w="0" w:type="dxa"/>
         <w:tblLayout w:type="fixed"/>
         <w:tblCellMar>
-          <w:top w:w="0" w:type="dxa"/>
-          <w:left w:w="5" w:type="dxa"/>
-          <w:bottom w:w="0" w:type="dxa"/>
-          <w:right w:w="0" w:type="dxa"/>
+          <w:top w:w="55" w:type="dxa"/>
+          <w:left w:w="55" w:type="dxa"/>
+          <w:bottom w:w="55" w:type="dxa"/>
+          <w:right w:w="55" w:type="dxa"/>
         </w:tblCellMar>
       </w:tblPr>
       <w:tblGrid>
@@ -1559,7 +1551,6 @@
               <w:left w:val="single" w:sz="2" w:space="0" w:color="00000A"/>
               <w:bottom w:val="single" w:sz="2" w:space="0" w:color="00000A"/>
             </w:tcBorders>
-            <w:vAlign w:val="bottom"/>
           </w:tcPr>
           <w:p>
             <w:pPr>
@@ -1635,16 +1626,89 @@
           </w:p>
         </w:tc>
       </w:tr>
+      <w:tr>
+        <w:trPr>
+          <w:trHeight w:val="450" w:hRule="atLeast"/>
+        </w:trPr>
+        <w:tc>
+          <w:tcPr>
+            <w:tcW w:w="1986" w:type="dxa"/>
+            <w:tcBorders>
+              <w:left w:val="single" w:sz="2" w:space="0" w:color="00000A"/>
+              <w:bottom w:val="single" w:sz="2" w:space="0" w:color="00000A"/>
+            </w:tcBorders>
+          </w:tcPr>
+          <w:p>
+            <w:pPr>
+              <w:pStyle w:val="Table2"/>
+              <w:spacing w:before="120" w:after="120"/>
+              <w:rPr/>
+            </w:pPr>
+            <w:r>
+              <w:rPr/>
+            </w:r>
+          </w:p>
+        </w:tc>
+        <w:tc>
+          <w:tcPr>
+            <w:tcW w:w="1685" w:type="dxa"/>
+            <w:tcBorders>
+              <w:left w:val="single" w:sz="2" w:space="0" w:color="00000A"/>
+              <w:bottom w:val="single" w:sz="2" w:space="0" w:color="00000A"/>
+            </w:tcBorders>
+          </w:tcPr>
+          <w:p>
+            <w:pPr>
+              <w:pStyle w:val="Table2"/>
+              <w:spacing w:before="120" w:after="120"/>
+              <w:rPr/>
+            </w:pPr>
+            <w:r>
+              <w:rPr/>
+            </w:r>
+          </w:p>
+        </w:tc>
+        <w:tc>
+          <w:tcPr>
+            <w:tcW w:w="1684" w:type="dxa"/>
+            <w:tcBorders>
+              <w:left w:val="single" w:sz="2" w:space="0" w:color="00000A"/>
+              <w:bottom w:val="single" w:sz="2" w:space="0" w:color="00000A"/>
+            </w:tcBorders>
+          </w:tcPr>
+          <w:p>
+            <w:pPr>
+              <w:pStyle w:val="Table2"/>
+              <w:spacing w:before="120" w:after="120"/>
+              <w:rPr/>
+            </w:pPr>
+            <w:r>
+              <w:rPr/>
+            </w:r>
+          </w:p>
+        </w:tc>
+        <w:tc>
+          <w:tcPr>
+            <w:tcW w:w="1753" w:type="dxa"/>
+            <w:tcBorders>
+              <w:left w:val="single" w:sz="2" w:space="0" w:color="00000A"/>
+              <w:bottom w:val="single" w:sz="2" w:space="0" w:color="00000A"/>
+              <w:right w:val="single" w:sz="2" w:space="0" w:color="00000A"/>
+            </w:tcBorders>
+          </w:tcPr>
+          <w:p>
+            <w:pPr>
+              <w:pStyle w:val="Table2"/>
+              <w:spacing w:before="120" w:after="120"/>
+              <w:rPr/>
+            </w:pPr>
+            <w:r>
+              <w:rPr/>
+            </w:r>
+          </w:p>
+        </w:tc>
+      </w:tr>
     </w:tbl>
-    <w:p>
-      <w:pPr>
-        <w:pStyle w:val="Table2"/>
-        <w:rPr/>
-      </w:pPr>
-      <w:r>
-        <w:rPr/>
-      </w:r>
-    </w:p>
     <w:p>
       <w:pPr>
         <w:pStyle w:val="Table2"/>
@@ -1661,10 +1725,10 @@
         <w:tblInd w:w="0" w:type="dxa"/>
         <w:tblLayout w:type="fixed"/>
         <w:tblCellMar>
-          <w:top w:w="0" w:type="dxa"/>
-          <w:left w:w="5" w:type="dxa"/>
-          <w:bottom w:w="0" w:type="dxa"/>
-          <w:right w:w="0" w:type="dxa"/>
+          <w:top w:w="55" w:type="dxa"/>
+          <w:left w:w="55" w:type="dxa"/>
+          <w:bottom w:w="55" w:type="dxa"/>
+          <w:right w:w="55" w:type="dxa"/>
         </w:tblCellMar>
       </w:tblPr>
       <w:tblGrid>
@@ -1722,7 +1786,6 @@
               <w:left w:val="single" w:sz="2" w:space="0" w:color="000000"/>
               <w:bottom w:val="single" w:sz="2" w:space="0" w:color="000000"/>
             </w:tcBorders>
-            <w:vAlign w:val="bottom"/>
           </w:tcPr>
           <w:p>
             <w:pPr>
@@ -1798,6 +1861,112 @@
             <w:r>
               <w:rPr/>
               <w:t>Odrzucono</w:t>
+            </w:r>
+          </w:p>
+        </w:tc>
+      </w:tr>
+      <w:tr>
+        <w:trPr>
+          <w:trHeight w:val="450" w:hRule="atLeast"/>
+        </w:trPr>
+        <w:tc>
+          <w:tcPr>
+            <w:tcW w:w="1986" w:type="dxa"/>
+            <w:tcBorders>
+              <w:left w:val="single" w:sz="2" w:space="0" w:color="000000"/>
+              <w:bottom w:val="single" w:sz="2" w:space="0" w:color="000000"/>
+            </w:tcBorders>
+          </w:tcPr>
+          <w:p>
+            <w:pPr>
+              <w:pStyle w:val="Table2"/>
+              <w:spacing w:before="120" w:after="120"/>
+              <w:rPr>
+                <w:b/>
+                <w:bCs/>
+              </w:rPr>
+            </w:pPr>
+            <w:r>
+              <w:rPr>
+                <w:b/>
+                <w:bCs/>
+              </w:rPr>
+            </w:r>
+          </w:p>
+        </w:tc>
+        <w:tc>
+          <w:tcPr>
+            <w:tcW w:w="1686" w:type="dxa"/>
+            <w:tcBorders>
+              <w:left w:val="single" w:sz="2" w:space="0" w:color="000000"/>
+              <w:bottom w:val="single" w:sz="2" w:space="0" w:color="000000"/>
+            </w:tcBorders>
+          </w:tcPr>
+          <w:p>
+            <w:pPr>
+              <w:pStyle w:val="Table2"/>
+              <w:spacing w:before="120" w:after="120"/>
+              <w:rPr>
+                <w:b/>
+                <w:bCs/>
+              </w:rPr>
+            </w:pPr>
+            <w:r>
+              <w:rPr>
+                <w:b/>
+                <w:bCs/>
+              </w:rPr>
+            </w:r>
+          </w:p>
+        </w:tc>
+        <w:tc>
+          <w:tcPr>
+            <w:tcW w:w="1684" w:type="dxa"/>
+            <w:tcBorders>
+              <w:left w:val="single" w:sz="2" w:space="0" w:color="000000"/>
+              <w:bottom w:val="single" w:sz="2" w:space="0" w:color="000000"/>
+            </w:tcBorders>
+          </w:tcPr>
+          <w:p>
+            <w:pPr>
+              <w:pStyle w:val="Table2"/>
+              <w:spacing w:before="120" w:after="120"/>
+              <w:rPr>
+                <w:b/>
+                <w:bCs/>
+              </w:rPr>
+            </w:pPr>
+            <w:r>
+              <w:rPr>
+                <w:b/>
+                <w:bCs/>
+              </w:rPr>
+            </w:r>
+          </w:p>
+        </w:tc>
+        <w:tc>
+          <w:tcPr>
+            <w:tcW w:w="1753" w:type="dxa"/>
+            <w:tcBorders>
+              <w:left w:val="single" w:sz="2" w:space="0" w:color="000000"/>
+              <w:bottom w:val="single" w:sz="2" w:space="0" w:color="000000"/>
+              <w:right w:val="single" w:sz="2" w:space="0" w:color="000000"/>
+            </w:tcBorders>
+          </w:tcPr>
+          <w:p>
+            <w:pPr>
+              <w:pStyle w:val="Table2"/>
+              <w:spacing w:before="120" w:after="120"/>
+              <w:rPr>
+                <w:b/>
+                <w:bCs/>
+              </w:rPr>
+            </w:pPr>
+            <w:r>
+              <w:rPr>
+                <w:b/>
+                <w:bCs/>
+              </w:rPr>
             </w:r>
           </w:p>
         </w:tc>
@@ -2354,7 +2523,14 @@
   </w:style>
   <w:style w:type="paragraph" w:styleId="Tablecontext">
     <w:name w:val="Table context"/>
-    <w:basedOn w:val="Table"/>
+    <w:basedOn w:val="Illustration"/>
+    <w:qFormat/>
+    <w:pPr/>
+    <w:rPr/>
+  </w:style>
+  <w:style w:type="paragraph" w:styleId="Illustration">
+    <w:name w:val="Illustration"/>
+    <w:basedOn w:val="Caption"/>
     <w:qFormat/>
     <w:pPr/>
     <w:rPr/>
@@ -2386,7 +2562,7 @@
   </w:style>
   <w:style w:type="paragraph" w:styleId="Table2">
     <w:name w:val="Table2"/>
-    <w:basedOn w:val="Tablecontext"/>
+    <w:basedOn w:val="TableContents"/>
     <w:qFormat/>
     <w:pPr>
       <w:spacing w:before="120" w:after="120"/>
@@ -2398,6 +2574,34 @@
       <w:iCs w:val="false"/>
       <w:sz w:val="22"/>
       <w:szCs w:val="22"/>
+      <w:shd w:fill="auto" w:val="clear"/>
+    </w:rPr>
+  </w:style>
+  <w:style w:type="paragraph" w:styleId="Text">
+    <w:name w:val="Text"/>
+    <w:basedOn w:val="Caption"/>
+    <w:qFormat/>
+    <w:pPr/>
+    <w:rPr/>
+  </w:style>
+  <w:style w:type="paragraph" w:styleId="NewStyle">
+    <w:name w:val="NewStyle"/>
+    <w:basedOn w:val="Caption"/>
+    <w:qFormat/>
+    <w:pPr>
+      <w:pBdr>
+        <w:top w:val="single" w:sz="2" w:space="1" w:color="000000"/>
+        <w:left w:val="single" w:sz="2" w:space="1" w:color="000000"/>
+        <w:bottom w:val="single" w:sz="2" w:space="1" w:color="000000"/>
+        <w:right w:val="single" w:sz="2" w:space="1" w:color="000000"/>
+      </w:pBdr>
+      <w:jc w:val="both"/>
+      <w:textAlignment w:val="center"/>
+    </w:pPr>
+    <w:rPr>
+      <w:b/>
+      <w:i w:val="false"/>
+      <w:sz w:val="22"/>
     </w:rPr>
   </w:style>
   <w:style w:type="numbering" w:styleId="NoList" w:default="1">

</xml_diff>